<commit_message>
Removed one test case. Updated descriptions.
</commit_message>
<xml_diff>
--- a/documents/testing/20140521-LGV_TestPlan_C15_Mobile_Sensor_Mining_Component_HAR.docx
+++ b/documents/testing/20140521-LGV_TestPlan_C15_Mobile_Sensor_Mining_Component_HAR.docx
@@ -146,7 +146,6 @@
           <w:sz w:val="56"/>
         </w:rPr>
       </w:pPr>
-      <w:bookmarkStart w:id="0" w:name="_GoBack"/>
       <w:r>
         <w:rPr>
           <w:b/>
@@ -191,7 +190,6 @@
         <w:t>Mobile HAR service</w:t>
       </w:r>
     </w:p>
-    <w:bookmarkEnd w:id="0"/>
     <w:p/>
     <w:p/>
     <w:p>
@@ -404,7 +402,7 @@
           <w:szCs w:val="32"/>
         </w:rPr>
       </w:pPr>
-      <w:bookmarkStart w:id="1" w:name="_Toc371077574"/>
+      <w:bookmarkStart w:id="0" w:name="_Toc371077574"/>
       <w:r>
         <w:rPr>
           <w:b/>
@@ -430,7 +428,7 @@
         </w:rPr>
         <w:t>Template instructions</w:t>
       </w:r>
-      <w:bookmarkEnd w:id="1"/>
+      <w:bookmarkEnd w:id="0"/>
     </w:p>
     <w:p>
       <w:pPr>
@@ -553,7 +551,7 @@
           <w:szCs w:val="32"/>
         </w:rPr>
       </w:pPr>
-      <w:bookmarkStart w:id="2" w:name="_Toc371077575"/>
+      <w:bookmarkStart w:id="1" w:name="_Toc371077575"/>
       <w:r>
         <w:rPr>
           <w:b/>
@@ -578,7 +576,7 @@
         </w:rPr>
         <w:t>Test configuration</w:t>
       </w:r>
-      <w:bookmarkEnd w:id="2"/>
+      <w:bookmarkEnd w:id="1"/>
     </w:p>
     <w:tbl>
       <w:tblPr>
@@ -760,11 +758,10 @@
             </w:pPr>
             <w:r>
               <w:rPr>
-                <w:color w:val="FF0000"/>
-                <w:sz w:val="20"/>
-                <w:szCs w:val="20"/>
-              </w:rPr>
-              <w:t>[List relevant Components/Service/System version numbers]</w:t>
+                <w:sz w:val="20"/>
+                <w:szCs w:val="20"/>
+              </w:rPr>
+              <w:t>Released 1. June 2014</w:t>
             </w:r>
           </w:p>
         </w:tc>
@@ -1034,18 +1031,16 @@
             <w:pPr>
               <w:spacing w:after="0"/>
               <w:rPr>
-                <w:color w:val="FF0000"/>
-                <w:sz w:val="20"/>
-                <w:szCs w:val="20"/>
-              </w:rPr>
-            </w:pPr>
-            <w:r>
-              <w:rPr>
-                <w:color w:val="FF0000"/>
-                <w:sz w:val="20"/>
-                <w:szCs w:val="20"/>
-              </w:rPr>
-              <w:t>[Actual start date of testing period]</w:t>
+                <w:sz w:val="20"/>
+                <w:szCs w:val="20"/>
+              </w:rPr>
+            </w:pPr>
+            <w:r>
+              <w:rPr>
+                <w:sz w:val="20"/>
+                <w:szCs w:val="20"/>
+              </w:rPr>
+              <w:t>20.06.2014</w:t>
             </w:r>
           </w:p>
         </w:tc>
@@ -1083,18 +1078,16 @@
               <w:spacing w:after="0"/>
               <w:jc w:val="left"/>
               <w:rPr>
-                <w:color w:val="FF0000"/>
-                <w:sz w:val="20"/>
-                <w:szCs w:val="20"/>
-              </w:rPr>
-            </w:pPr>
-            <w:r>
-              <w:rPr>
-                <w:color w:val="FF0000"/>
-                <w:sz w:val="20"/>
-                <w:szCs w:val="20"/>
-              </w:rPr>
-              <w:t>[End date of testing period]</w:t>
+                <w:sz w:val="20"/>
+                <w:szCs w:val="20"/>
+              </w:rPr>
+            </w:pPr>
+            <w:r>
+              <w:rPr>
+                <w:sz w:val="20"/>
+                <w:szCs w:val="20"/>
+              </w:rPr>
+              <w:t>01.07.2014</w:t>
             </w:r>
           </w:p>
         </w:tc>
@@ -1340,70 +1333,6 @@
               <w:spacing w:after="0"/>
               <w:jc w:val="left"/>
               <w:rPr>
-                <w:color w:val="FF0000"/>
-                <w:sz w:val="20"/>
-                <w:szCs w:val="20"/>
-              </w:rPr>
-            </w:pPr>
-            <w:r>
-              <w:rPr>
-                <w:color w:val="FF0000"/>
-                <w:sz w:val="20"/>
-                <w:szCs w:val="20"/>
-              </w:rPr>
-              <w:t>[Give specs of test devices used during test period, e.g.:</w:t>
-            </w:r>
-          </w:p>
-          <w:p>
-            <w:pPr>
-              <w:spacing w:after="0"/>
-              <w:jc w:val="left"/>
-              <w:rPr>
-                <w:color w:val="FF0000"/>
-                <w:sz w:val="20"/>
-                <w:szCs w:val="20"/>
-              </w:rPr>
-            </w:pPr>
-            <w:r>
-              <w:rPr>
-                <w:color w:val="FF0000"/>
-                <w:sz w:val="20"/>
-                <w:szCs w:val="20"/>
-              </w:rPr>
-              <w:t>- Device brand and type</w:t>
-            </w:r>
-          </w:p>
-          <w:p>
-            <w:pPr>
-              <w:spacing w:after="0"/>
-              <w:jc w:val="left"/>
-              <w:rPr>
-                <w:sz w:val="20"/>
-                <w:szCs w:val="20"/>
-              </w:rPr>
-            </w:pPr>
-            <w:r>
-              <w:rPr>
-                <w:color w:val="FF0000"/>
-                <w:sz w:val="20"/>
-                <w:szCs w:val="20"/>
-              </w:rPr>
-              <w:t>- Operating system and version]</w:t>
-            </w:r>
-            <w:r>
-              <w:rPr>
-                <w:color w:val="FF0000"/>
-                <w:sz w:val="20"/>
-                <w:szCs w:val="20"/>
-              </w:rPr>
-              <w:br/>
-            </w:r>
-          </w:p>
-          <w:p>
-            <w:pPr>
-              <w:spacing w:after="0"/>
-              <w:jc w:val="left"/>
-              <w:rPr>
                 <w:sz w:val="20"/>
                 <w:szCs w:val="20"/>
               </w:rPr>
@@ -1757,43 +1686,6 @@
               <w:t xml:space="preserve"> contains technical documentation of the Sensor Mining Component.</w:t>
             </w:r>
           </w:p>
-          <w:p>
-            <w:pPr>
-              <w:spacing w:after="0"/>
-              <w:jc w:val="left"/>
-              <w:rPr>
-                <w:color w:val="0070C0"/>
-                <w:sz w:val="20"/>
-                <w:szCs w:val="20"/>
-              </w:rPr>
-            </w:pPr>
-          </w:p>
-          <w:p>
-            <w:pPr>
-              <w:spacing w:after="0"/>
-              <w:jc w:val="left"/>
-              <w:rPr>
-                <w:sz w:val="20"/>
-                <w:szCs w:val="20"/>
-              </w:rPr>
-            </w:pPr>
-            <w:r>
-              <w:rPr>
-                <w:color w:val="FF0000"/>
-                <w:sz w:val="20"/>
-                <w:szCs w:val="20"/>
-              </w:rPr>
-              <w:t xml:space="preserve"> </w:t>
-            </w:r>
-            <w:r>
-              <w:rPr>
-                <w:color w:val="FF0000"/>
-                <w:sz w:val="20"/>
-                <w:szCs w:val="20"/>
-              </w:rPr>
-              <w:t>[Link to relevant references like requirements, technical and/or functional documentation, change logs etc.]</w:t>
-            </w:r>
-          </w:p>
         </w:tc>
       </w:tr>
     </w:tbl>
@@ -1809,8 +1701,9 @@
       <w:pPr>
         <w:pStyle w:val="berschrift1"/>
       </w:pPr>
-      <w:bookmarkStart w:id="3" w:name="_Toc371077576"/>
+      <w:bookmarkStart w:id="2" w:name="_Toc371077576"/>
       <w:r>
+        <w:lastRenderedPageBreak/>
         <w:t>3.</w:t>
       </w:r>
       <w:r>
@@ -1819,7 +1712,7 @@
       <w:r>
         <w:t>Test scenarios</w:t>
       </w:r>
-      <w:bookmarkEnd w:id="3"/>
+      <w:bookmarkEnd w:id="2"/>
     </w:p>
     <w:p>
       <w:pPr>
@@ -1878,6 +1771,47 @@
           <w:szCs w:val="24"/>
         </w:rPr>
       </w:pPr>
+      <w:r>
+        <w:rPr>
+          <w:color w:val="0070C0"/>
+          <w:szCs w:val="24"/>
+        </w:rPr>
+        <w:t xml:space="preserve">Note that, the Mobile Sensor Mining Component does not directly communicate with the </w:t>
+      </w:r>
+      <w:proofErr w:type="spellStart"/>
+      <w:r>
+        <w:rPr>
+          <w:color w:val="0070C0"/>
+          <w:szCs w:val="24"/>
+        </w:rPr>
+        <w:t>Live+Gov</w:t>
+      </w:r>
+      <w:proofErr w:type="spellEnd"/>
+      <w:r>
+        <w:rPr>
+          <w:color w:val="0070C0"/>
+          <w:szCs w:val="24"/>
+        </w:rPr>
+        <w:t xml:space="preserve"> Service </w:t>
+      </w:r>
+      <w:proofErr w:type="spellStart"/>
+      <w:r>
+        <w:rPr>
+          <w:color w:val="0070C0"/>
+          <w:szCs w:val="24"/>
+        </w:rPr>
+        <w:t>Center</w:t>
+      </w:r>
+      <w:proofErr w:type="spellEnd"/>
+      <w:r>
+        <w:rPr>
+          <w:color w:val="0070C0"/>
+          <w:szCs w:val="24"/>
+        </w:rPr>
+        <w:t>, so that no integration tests need to be performed.</w:t>
+      </w:r>
+      <w:bookmarkStart w:id="3" w:name="_GoBack"/>
+      <w:bookmarkEnd w:id="3"/>
     </w:p>
     <w:p>
       <w:pPr>
@@ -2686,7 +2620,23 @@
                 <w:sz w:val="20"/>
                 <w:szCs w:val="20"/>
               </w:rPr>
-              <w:t xml:space="preserve">RB.1 - RB.5. </w:t>
+              <w:t>RB.1 - RB.</w:t>
+            </w:r>
+            <w:r>
+              <w:rPr>
+                <w:color w:val="0070C0"/>
+                <w:sz w:val="20"/>
+                <w:szCs w:val="20"/>
+              </w:rPr>
+              <w:t>4</w:t>
+            </w:r>
+            <w:r>
+              <w:rPr>
+                <w:color w:val="0070C0"/>
+                <w:sz w:val="20"/>
+                <w:szCs w:val="20"/>
+              </w:rPr>
+              <w:t xml:space="preserve">. </w:t>
             </w:r>
             <w:r>
               <w:rPr>
@@ -2760,178 +2710,6 @@
                 <w:szCs w:val="20"/>
               </w:rPr>
               <w:t>The activity displayed has to reflect the current activity of the user.</w:t>
-            </w:r>
-          </w:p>
-        </w:tc>
-        <w:tc>
-          <w:tcPr>
-            <w:tcW w:w="799" w:type="dxa"/>
-            <w:tcBorders>
-              <w:left w:val="single" w:sz="4" w:space="0" w:color="auto"/>
-              <w:bottom w:val="single" w:sz="4" w:space="0" w:color="auto"/>
-            </w:tcBorders>
-          </w:tcPr>
-          <w:p>
-            <w:pPr>
-              <w:jc w:val="left"/>
-              <w:rPr>
-                <w:sz w:val="20"/>
-                <w:szCs w:val="20"/>
-                <w:lang w:eastAsia="en-GB"/>
-              </w:rPr>
-            </w:pPr>
-          </w:p>
-        </w:tc>
-        <w:tc>
-          <w:tcPr>
-            <w:tcW w:w="799" w:type="dxa"/>
-            <w:tcBorders>
-              <w:left w:val="single" w:sz="4" w:space="0" w:color="auto"/>
-              <w:bottom w:val="single" w:sz="4" w:space="0" w:color="auto"/>
-            </w:tcBorders>
-          </w:tcPr>
-          <w:p>
-            <w:pPr>
-              <w:jc w:val="left"/>
-              <w:rPr>
-                <w:sz w:val="20"/>
-                <w:szCs w:val="20"/>
-                <w:lang w:eastAsia="en-GB"/>
-              </w:rPr>
-            </w:pPr>
-          </w:p>
-        </w:tc>
-        <w:tc>
-          <w:tcPr>
-            <w:tcW w:w="799" w:type="dxa"/>
-            <w:tcBorders>
-              <w:left w:val="single" w:sz="4" w:space="0" w:color="auto"/>
-              <w:bottom w:val="single" w:sz="4" w:space="0" w:color="auto"/>
-            </w:tcBorders>
-          </w:tcPr>
-          <w:p>
-            <w:pPr>
-              <w:jc w:val="left"/>
-              <w:rPr>
-                <w:sz w:val="20"/>
-                <w:szCs w:val="20"/>
-                <w:lang w:eastAsia="en-GB"/>
-              </w:rPr>
-            </w:pPr>
-          </w:p>
-        </w:tc>
-      </w:tr>
-      <w:tr>
-        <w:trPr>
-          <w:trHeight w:val="755"/>
-        </w:trPr>
-        <w:tc>
-          <w:tcPr>
-            <w:tcW w:w="516" w:type="dxa"/>
-            <w:tcBorders>
-              <w:bottom w:val="single" w:sz="4" w:space="0" w:color="auto"/>
-              <w:right w:val="single" w:sz="4" w:space="0" w:color="auto"/>
-            </w:tcBorders>
-          </w:tcPr>
-          <w:p>
-            <w:pPr>
-              <w:spacing w:after="0"/>
-              <w:jc w:val="left"/>
-              <w:rPr>
-                <w:color w:val="0070C0"/>
-                <w:sz w:val="20"/>
-                <w:szCs w:val="20"/>
-              </w:rPr>
-            </w:pPr>
-            <w:r>
-              <w:rPr>
-                <w:color w:val="0070C0"/>
-                <w:sz w:val="20"/>
-                <w:szCs w:val="20"/>
-              </w:rPr>
-              <w:t>3</w:t>
-            </w:r>
-          </w:p>
-        </w:tc>
-        <w:tc>
-          <w:tcPr>
-            <w:tcW w:w="2673" w:type="dxa"/>
-            <w:tcBorders>
-              <w:bottom w:val="single" w:sz="4" w:space="0" w:color="auto"/>
-              <w:right w:val="single" w:sz="4" w:space="0" w:color="auto"/>
-            </w:tcBorders>
-            <w:vAlign w:val="center"/>
-          </w:tcPr>
-          <w:p>
-            <w:pPr>
-              <w:spacing w:after="0"/>
-              <w:jc w:val="left"/>
-              <w:rPr>
-                <w:color w:val="0070C0"/>
-                <w:sz w:val="20"/>
-                <w:szCs w:val="20"/>
-              </w:rPr>
-            </w:pPr>
-            <w:r>
-              <w:rPr>
-                <w:color w:val="0070C0"/>
-                <w:sz w:val="20"/>
-                <w:szCs w:val="20"/>
-              </w:rPr>
-              <w:t>R</w:t>
-            </w:r>
-            <w:r>
-              <w:rPr>
-                <w:color w:val="4F81BD" w:themeColor="accent1"/>
-                <w:sz w:val="20"/>
-                <w:szCs w:val="20"/>
-              </w:rPr>
-              <w:t xml:space="preserve">B.1 - RB.5. </w:t>
-            </w:r>
-            <w:r>
-              <w:rPr>
-                <w:color w:val="4F81BD" w:themeColor="accent1"/>
-                <w:sz w:val="20"/>
-                <w:szCs w:val="20"/>
-              </w:rPr>
-              <w:t>The HAR service must correctly classify human activities.</w:t>
-            </w:r>
-          </w:p>
-        </w:tc>
-        <w:tc>
-          <w:tcPr>
-            <w:tcW w:w="3476" w:type="dxa"/>
-            <w:tcBorders>
-              <w:left w:val="single" w:sz="4" w:space="0" w:color="auto"/>
-              <w:bottom w:val="single" w:sz="4" w:space="0" w:color="auto"/>
-            </w:tcBorders>
-            <w:vAlign w:val="center"/>
-          </w:tcPr>
-          <w:p>
-            <w:pPr>
-              <w:spacing w:after="0"/>
-              <w:jc w:val="left"/>
-              <w:rPr>
-                <w:color w:val="0070C0"/>
-                <w:sz w:val="20"/>
-                <w:szCs w:val="20"/>
-              </w:rPr>
-            </w:pPr>
-            <w:r>
-              <w:rPr>
-                <w:color w:val="0070C0"/>
-                <w:sz w:val="20"/>
-                <w:szCs w:val="20"/>
-              </w:rPr>
-              <w:t xml:space="preserve">A user starts recording of samples and HAR results and performs a number of activities. Then the user uploads the samples to the storage service. </w:t>
-            </w:r>
-            <w:r>
-              <w:rPr>
-                <w:color w:val="0070C0"/>
-                <w:sz w:val="20"/>
-                <w:szCs w:val="20"/>
-              </w:rPr>
-              <w:t>In the HAR inspection tool the activities must be displayed on a map and a time line. The user must verify that the recognized activities are corresponding to the actual activities the user performed.</w:t>
             </w:r>
           </w:p>
         </w:tc>
@@ -3249,6 +3027,24 @@
                 <w:szCs w:val="20"/>
                 <w:lang w:val="en-US"/>
               </w:rPr>
+              <w:t>RB.1</w:t>
+            </w:r>
+            <w:r>
+              <w:rPr>
+                <w:color w:val="4F81BD" w:themeColor="accent1"/>
+                <w:sz w:val="20"/>
+                <w:szCs w:val="20"/>
+                <w:lang w:val="en-US"/>
+              </w:rPr>
+              <w:t xml:space="preserve"> </w:t>
+            </w:r>
+            <w:r>
+              <w:rPr>
+                <w:color w:val="4F81BD" w:themeColor="accent1"/>
+                <w:sz w:val="20"/>
+                <w:szCs w:val="20"/>
+                <w:lang w:val="en-US"/>
+              </w:rPr>
               <w:t>The component should recognize a sitting carrier</w:t>
             </w:r>
           </w:p>
@@ -3414,7 +3210,6 @@
                 <w:sz w:val="20"/>
                 <w:szCs w:val="20"/>
               </w:rPr>
-              <w:lastRenderedPageBreak/>
               <w:t>6</w:t>
             </w:r>
           </w:p>
@@ -3448,6 +3243,24 @@
                 <w:szCs w:val="20"/>
                 <w:lang w:val="en-US"/>
               </w:rPr>
+              <w:t>RB.</w:t>
+            </w:r>
+            <w:r>
+              <w:rPr>
+                <w:color w:val="4F81BD" w:themeColor="accent1"/>
+                <w:sz w:val="20"/>
+                <w:szCs w:val="20"/>
+                <w:lang w:val="en-US"/>
+              </w:rPr>
+              <w:t xml:space="preserve">2 </w:t>
+            </w:r>
+            <w:r>
+              <w:rPr>
+                <w:color w:val="4F81BD" w:themeColor="accent1"/>
+                <w:sz w:val="20"/>
+                <w:szCs w:val="20"/>
+                <w:lang w:val="en-US"/>
+              </w:rPr>
               <w:t>The component should recognize a standing carrier</w:t>
             </w:r>
           </w:p>
@@ -3605,7 +3418,35 @@
                 <w:szCs w:val="20"/>
                 <w:lang w:val="en-US"/>
               </w:rPr>
-              <w:t>The component should recognize a walking carrier</w:t>
+              <w:t>RB.</w:t>
+            </w:r>
+            <w:r>
+              <w:rPr>
+                <w:color w:val="4F81BD" w:themeColor="accent1"/>
+                <w:sz w:val="20"/>
+                <w:szCs w:val="20"/>
+                <w:lang w:val="en-US"/>
+              </w:rPr>
+              <w:t xml:space="preserve">3 </w:t>
+            </w:r>
+            <w:r>
+              <w:rPr>
+                <w:color w:val="4F81BD" w:themeColor="accent1"/>
+                <w:sz w:val="20"/>
+                <w:szCs w:val="20"/>
+                <w:lang w:val="en-US"/>
+              </w:rPr>
+              <w:t xml:space="preserve">The component should </w:t>
+            </w:r>
+            <w:r>
+              <w:rPr>
+                <w:color w:val="4F81BD" w:themeColor="accent1"/>
+                <w:sz w:val="20"/>
+                <w:szCs w:val="20"/>
+                <w:lang w:val="en-US"/>
+              </w:rPr>
+              <w:lastRenderedPageBreak/>
+              <w:t>recognize a walking carrier</w:t>
             </w:r>
           </w:p>
         </w:tc>
@@ -3635,7 +3476,18 @@
                 <w:szCs w:val="20"/>
                 <w:lang w:val="en-US"/>
               </w:rPr>
-              <w:t>The user should carry the phone in the right pocket and mark down the start time of a walk, as well as its end time. When inspecting the data at that time, the amount of recognized walking activities should be significant.</w:t>
+              <w:lastRenderedPageBreak/>
+              <w:t xml:space="preserve">The user should carry the phone in the right pocket and mark down the start time of a walk, as well as its end time. When inspecting the data at that time, </w:t>
+            </w:r>
+            <w:r>
+              <w:rPr>
+                <w:color w:val="4F81BD" w:themeColor="accent1"/>
+                <w:sz w:val="20"/>
+                <w:szCs w:val="20"/>
+                <w:lang w:val="en-US"/>
+              </w:rPr>
+              <w:lastRenderedPageBreak/>
+              <w:t>the amount of recognized walking activities should be significant.</w:t>
             </w:r>
           </w:p>
         </w:tc>
@@ -3729,6 +3581,7 @@
                 <w:sz w:val="20"/>
                 <w:szCs w:val="20"/>
               </w:rPr>
+              <w:lastRenderedPageBreak/>
               <w:t>8</w:t>
             </w:r>
           </w:p>
@@ -3755,6 +3608,24 @@
                 <w:lang w:val="en-US"/>
               </w:rPr>
             </w:pPr>
+            <w:r>
+              <w:rPr>
+                <w:color w:val="4F81BD" w:themeColor="accent1"/>
+                <w:sz w:val="20"/>
+                <w:szCs w:val="20"/>
+                <w:lang w:val="en-US"/>
+              </w:rPr>
+              <w:t>RB.</w:t>
+            </w:r>
+            <w:r>
+              <w:rPr>
+                <w:color w:val="4F81BD" w:themeColor="accent1"/>
+                <w:sz w:val="20"/>
+                <w:szCs w:val="20"/>
+                <w:lang w:val="en-US"/>
+              </w:rPr>
+              <w:t xml:space="preserve">4 </w:t>
+            </w:r>
             <w:r>
               <w:rPr>
                 <w:color w:val="4F81BD" w:themeColor="accent1"/>
@@ -6490,7 +6361,7 @@
             </wp:anchor>
           </w:drawing>
         </mc:Choice>
-        <mc:Fallback xmlns:w15="http://schemas.microsoft.com/office/word/2012/wordml" xmlns:mv="urn:schemas-microsoft-com:mac:vml" xmlns:mo="http://schemas.microsoft.com/office/mac/office/2008/main">
+        <mc:Fallback xmlns:mo="http://schemas.microsoft.com/office/mac/office/2008/main" xmlns:mv="urn:schemas-microsoft-com:mac:vml" xmlns:w15="http://schemas.microsoft.com/office/word/2012/wordml">
           <w:pict>
             <v:line w14:anchorId="094258EE" id="Line 17" o:spid="_x0000_s1026" style="position:absolute;z-index:251663360;visibility:visible;mso-wrap-style:square;mso-width-percent:0;mso-height-percent:0;mso-wrap-distance-left:9pt;mso-wrap-distance-top:0;mso-wrap-distance-right:9pt;mso-wrap-distance-bottom:0;mso-position-horizontal:absolute;mso-position-horizontal-relative:text;mso-position-vertical:absolute;mso-position-vertical-relative:text;mso-width-percent:0;mso-height-percent:0;mso-width-relative:page;mso-height-relative:page" from="0,9.15pt" to="452.45pt,9.2pt" o:gfxdata="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"/>
           </w:pict>
@@ -6518,7 +6389,7 @@
       <w:rPr>
         <w:noProof/>
       </w:rPr>
-      <w:t>1</w:t>
+      <w:t>3</w:t>
     </w:r>
     <w:r>
       <w:rPr>
@@ -6664,7 +6535,7 @@
                   </a:ln>
                   <a:extLst>
                     <a:ext uri="{FAA26D3D-D897-4be2-8F04-BA451C77F1D7}">
-                      <ma14:placeholderFlag xmlns:ma14="http://schemas.microsoft.com/office/mac/drawingml/2011/main" xmlns:w="http://schemas.openxmlformats.org/wordprocessingml/2006/main" xmlns:w10="urn:schemas-microsoft-com:office:word" xmlns:v="urn:schemas-microsoft-com:vml" xmlns:o="urn:schemas-microsoft-com:office:office" xmlns:mv="urn:schemas-microsoft-com:mac:vml" xmlns:mo="http://schemas.microsoft.com/office/mac/office/2008/main" xmlns=""/>
+                      <ma14:placeholderFlag xmlns="" xmlns:mo="http://schemas.microsoft.com/office/mac/office/2008/main" xmlns:mv="urn:schemas-microsoft-com:mac:vml" xmlns:o="urn:schemas-microsoft-com:office:office" xmlns:v="urn:schemas-microsoft-com:vml" xmlns:w10="urn:schemas-microsoft-com:office:word" xmlns:w="http://schemas.openxmlformats.org/wordprocessingml/2006/main" xmlns:ma14="http://schemas.microsoft.com/office/mac/drawingml/2011/main"/>
                     </a:ext>
                   </a:extLst>
                 </pic:spPr>
@@ -6735,7 +6606,7 @@
             </wp:anchor>
           </w:drawing>
         </mc:Choice>
-        <mc:Fallback xmlns:w15="http://schemas.microsoft.com/office/word/2012/wordml" xmlns:mv="urn:schemas-microsoft-com:mac:vml" xmlns:mo="http://schemas.microsoft.com/office/mac/office/2008/main">
+        <mc:Fallback xmlns:mo="http://schemas.microsoft.com/office/mac/office/2008/main" xmlns:mv="urn:schemas-microsoft-com:mac:vml" xmlns:w15="http://schemas.microsoft.com/office/word/2012/wordml">
           <w:pict>
             <v:line w14:anchorId="5404DBCA" id="Line 9" o:spid="_x0000_s1026" style="position:absolute;z-index:251665408;visibility:visible;mso-wrap-style:square;mso-width-percent:0;mso-height-percent:0;mso-wrap-distance-left:9pt;mso-wrap-distance-top:-6e-5mm;mso-wrap-distance-right:9pt;mso-wrap-distance-bottom:-6e-5mm;mso-position-horizontal:absolute;mso-position-horizontal-relative:text;mso-position-vertical:absolute;mso-position-vertical-relative:text;mso-width-percent:0;mso-height-percent:0;mso-width-relative:page;mso-height-relative:page" from=".5pt,40.6pt" to="453.9pt,40.6pt" o:gfxdata="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"/>
           </w:pict>
@@ -14627,7 +14498,7 @@
 </file>
 
 <file path=customXml/itemProps1.xml><?xml version="1.0" encoding="utf-8"?>
-<ds:datastoreItem xmlns:ds="http://schemas.openxmlformats.org/officeDocument/2006/customXml" ds:itemID="{72F0ED0E-5435-41D8-BF5C-C9458AFE1ED2}">
+<ds:datastoreItem xmlns:ds="http://schemas.openxmlformats.org/officeDocument/2006/customXml" ds:itemID="{EC27813C-D298-4A17-AA5D-83BC009592D8}">
   <ds:schemaRefs>
     <ds:schemaRef ds:uri="http://schemas.openxmlformats.org/officeDocument/2006/bibliography"/>
   </ds:schemaRefs>

</xml_diff>